<commit_message>
Background Research - Introduction to Quantum Computing
</commit_message>
<xml_diff>
--- a/Documentation/Content.docx
+++ b/Documentation/Content.docx
@@ -5,37 +5,9 @@
     <w:p>
       <w:pPr>
         <w:jc w:val="both"/>
-        <w:rPr>
-          <w:lang w:val="fr-FR"/>
-        </w:rPr>
-      </w:pPr>
-      <w:proofErr w:type="spellStart"/>
-      <w:r>
-        <w:rPr>
-          <w:lang w:val="fr-FR"/>
-        </w:rPr>
-        <w:t>What</w:t>
-      </w:r>
-      <w:proofErr w:type="spellEnd"/>
-      <w:r>
-        <w:rPr>
-          <w:lang w:val="fr-FR"/>
-        </w:rPr>
-        <w:t xml:space="preserve"> </w:t>
-      </w:r>
-      <w:proofErr w:type="spellStart"/>
-      <w:r>
-        <w:rPr>
-          <w:lang w:val="fr-FR"/>
-        </w:rPr>
-        <w:t>is</w:t>
-      </w:r>
-      <w:proofErr w:type="spellEnd"/>
-      <w:r>
-        <w:rPr>
-          <w:lang w:val="fr-FR"/>
-        </w:rPr>
-        <w:t xml:space="preserve"> Quantum Computation?</w:t>
+      </w:pPr>
+      <w:r>
+        <w:t>What is Quantum Computation?</w:t>
       </w:r>
     </w:p>
     <w:p>
@@ -46,31 +18,128 @@
         <w:t xml:space="preserve">The development of Quantum Mechanics </w:t>
       </w:r>
       <w:r>
-        <w:t xml:space="preserve">over the last century has paved the way for the new paradigm of computation. </w:t>
-      </w:r>
-      <w:r>
-        <w:t>Paul Benioff</w:t>
-      </w:r>
-      <w:r>
-        <w:t xml:space="preserve"> with his research on Quantum Information and Quantum </w:t>
+        <w:t xml:space="preserve">over the last century has paved the way for the new paradigm of computation. Paul Benioff with his research on Quantum Information and Quantum </w:t>
       </w:r>
       <w:r>
         <w:t>m</w:t>
       </w:r>
       <w:r>
-        <w:t>echanical model of Turing Machines</w:t>
-      </w:r>
-      <w:r>
-        <w:t xml:space="preserve"> </w:t>
-      </w:r>
-      <w:r>
-        <w:t>pioneered the field of Quantum Computing.</w:t>
-      </w:r>
-      <w:r>
-        <w:t xml:space="preserve"> Quantum computation is based on the postulates of quantum mechanics. In the last couple of decades, many theoretical quantum algorithms have been developed which suggest a possible superiority of quantum computers over their classical counterparts. </w:t>
+        <w:t>echanical model of Turing Machines pioneered the field of Quantum Computing.</w:t>
+      </w:r>
+      <w:r>
+        <w:t xml:space="preserve"> Quantum computation is based on the postulates of quantum mechanics</w:t>
+      </w:r>
+      <w:r>
+        <w:t xml:space="preserve"> which define the way quantum systems behave</w:t>
+      </w:r>
+      <w:r>
+        <w:t xml:space="preserve">. In the last couple of decades, many theoretical quantum algorithms have been developed which suggest a possible superiority of quantum computers over their classical counterparts. </w:t>
+      </w:r>
+      <w:r>
+        <w:t xml:space="preserve">This section discusses, in brief, the basics of quantum computing required to build more complex algorithms </w:t>
+      </w:r>
+      <w:r>
+        <w:t>which can help to</w:t>
+      </w:r>
+      <w:r>
+        <w:t xml:space="preserve"> solve some of the challenging problems faced by classical computers.</w:t>
+      </w:r>
+    </w:p>
+    <w:p>
+      <w:pPr>
+        <w:jc w:val="both"/>
+      </w:pPr>
+      <w:r>
+        <w:t xml:space="preserve">The most basic unit of computation for classical computers is a </w:t>
+      </w:r>
+      <w:r>
+        <w:rPr>
+          <w:i/>
+          <w:iCs/>
+        </w:rPr>
+        <w:t>bit</w:t>
+      </w:r>
+      <w:r>
+        <w:rPr>
+          <w:i/>
+          <w:iCs/>
+        </w:rPr>
+        <w:t xml:space="preserve"> (binary digit)</w:t>
+      </w:r>
+      <w:r>
+        <w:t xml:space="preserve"> which is used to store and process information. Quantum computers make use of </w:t>
+      </w:r>
+      <w:r>
+        <w:t xml:space="preserve">a </w:t>
+      </w:r>
+      <w:r>
+        <w:t xml:space="preserve">similar unit of information called </w:t>
+      </w:r>
+      <w:r>
+        <w:rPr>
+          <w:i/>
+          <w:iCs/>
+        </w:rPr>
+        <w:t>Qubit</w:t>
+      </w:r>
+      <w:r>
+        <w:rPr>
+          <w:i/>
+          <w:iCs/>
+        </w:rPr>
+        <w:t xml:space="preserve">. </w:t>
+      </w:r>
+      <w:r>
+        <w:t xml:space="preserve">Unlike </w:t>
+      </w:r>
+      <w:r>
+        <w:t xml:space="preserve">the </w:t>
+      </w:r>
+      <w:r>
+        <w:t>bit which can represe</w:t>
       </w:r>
       <w:bookmarkStart w:id="0" w:name="_GoBack"/>
       <w:bookmarkEnd w:id="0"/>
+      <w:r>
+        <w:t>nt either a zero state or one state</w:t>
+      </w:r>
+      <w:r>
+        <w:t xml:space="preserve"> at any given time</w:t>
+      </w:r>
+      <w:r>
+        <w:t>, Qubits can simultaneously be in a superposition state</w:t>
+      </w:r>
+      <w:r>
+        <w:t xml:space="preserve"> of both |0&gt; </w:t>
+      </w:r>
+      <w:r>
+        <w:t>and |1&gt; state.</w:t>
+      </w:r>
+      <w:r>
+        <w:t xml:space="preserve"> More precisely, the state of a single qubit is a </w:t>
+      </w:r>
+      <w:r>
+        <w:t xml:space="preserve">unit </w:t>
+      </w:r>
+      <w:r>
+        <w:t xml:space="preserve">vector in a 2-dimensional complex vector space called </w:t>
+      </w:r>
+      <w:r>
+        <w:rPr>
+          <w:i/>
+          <w:iCs/>
+        </w:rPr>
+        <w:t>Hilbert Space</w:t>
+      </w:r>
+      <w:r>
+        <w:t xml:space="preserve">. </w:t>
+      </w:r>
+      <w:r>
+        <w:t xml:space="preserve">|0&gt; and |1&gt; states of the qubit vector are called the orthonormal basis of the given Hilbert space. </w:t>
+      </w:r>
+      <w:r>
+        <w:t>Fig shows the Bloch sphere representation of the qubit state vector.</w:t>
+      </w:r>
     </w:p>
     <w:p>
       <w:pPr>

</xml_diff>